<commit_message>
Aggiunte revisioni ai file di Vienna
</commit_message>
<xml_diff>
--- a/workspace/Progetto SD, Documentazione/Vienna_ImplementazioneDNS.docx
+++ b/workspace/Progetto SD, Documentazione/Vienna_ImplementazioneDNS.docx
@@ -151,7 +151,29 @@
           <w:sz w:val="28"/>
           <w:szCs w:val="28"/>
         </w:rPr>
-        <w:t>scelta resa possibile dalle ridotte dimensioni della rete e del numero dei client che la compongono) che serve le richieste dei client assegnando loro l’indirizzo IP di uno dei file-server da contattare.</w:t>
+        <w:t xml:space="preserve">scelta resa possibile dalle ridotte dimensioni della rete e del numero dei client che la compongono) che serve le richieste dei client assegnando loro l’indirizzo IP di uno dei file-server da </w:t>
+      </w:r>
+      <w:commentRangeStart w:id="0"/>
+      <w:r>
+        <w:rPr>
+          <w:sz w:val="28"/>
+          <w:szCs w:val="28"/>
+        </w:rPr>
+        <w:t>contattare</w:t>
+      </w:r>
+      <w:commentRangeEnd w:id="0"/>
+      <w:r>
+        <w:rPr>
+          <w:rStyle w:val="Rimandocommento"/>
+        </w:rPr>
+        <w:commentReference w:id="0"/>
+      </w:r>
+      <w:r>
+        <w:rPr>
+          <w:sz w:val="28"/>
+          <w:szCs w:val="28"/>
+        </w:rPr>
+        <w:t>.</w:t>
       </w:r>
     </w:p>
     <w:p>
@@ -188,7 +210,29 @@
           <w:sz w:val="28"/>
           <w:szCs w:val="28"/>
         </w:rPr>
-        <w:t>flusso di funzionamento è composto dai seguenti passi:</w:t>
+        <w:t xml:space="preserve">flusso di funzionamento è composto dai seguenti </w:t>
+      </w:r>
+      <w:commentRangeStart w:id="1"/>
+      <w:r>
+        <w:rPr>
+          <w:sz w:val="28"/>
+          <w:szCs w:val="28"/>
+        </w:rPr>
+        <w:t>passi</w:t>
+      </w:r>
+      <w:commentRangeEnd w:id="1"/>
+      <w:r>
+        <w:rPr>
+          <w:rStyle w:val="Rimandocommento"/>
+        </w:rPr>
+        <w:commentReference w:id="1"/>
+      </w:r>
+      <w:r>
+        <w:rPr>
+          <w:sz w:val="28"/>
+          <w:szCs w:val="28"/>
+        </w:rPr>
+        <w:t>:</w:t>
       </w:r>
     </w:p>
     <w:p>
@@ -266,13 +310,28 @@
         </w:rPr>
         <w:t>socket</w:t>
       </w:r>
+      <w:commentRangeStart w:id="2"/>
       <w:proofErr w:type="spellEnd"/>
       <w:r>
         <w:rPr>
           <w:sz w:val="28"/>
           <w:szCs w:val="28"/>
         </w:rPr>
-        <w:t xml:space="preserve">: uno, detto di servizio, per stabilire una comunicazione con i server replica, uno detto </w:t>
+        <w:t>: uno, detto di servizio, per stabilire una comunicazione con i server replica</w:t>
+      </w:r>
+      <w:commentRangeEnd w:id="2"/>
+      <w:r>
+        <w:rPr>
+          <w:rStyle w:val="Rimandocommento"/>
+        </w:rPr>
+        <w:commentReference w:id="2"/>
+      </w:r>
+      <w:r>
+        <w:rPr>
+          <w:sz w:val="28"/>
+          <w:szCs w:val="28"/>
+        </w:rPr>
+        <w:t xml:space="preserve">, uno detto </w:t>
       </w:r>
       <w:r>
         <w:rPr>
@@ -539,9 +598,24 @@
           <w:sz w:val="28"/>
           <w:szCs w:val="28"/>
         </w:rPr>
-        <w:t>CTRL+C</w:t>
-      </w:r>
+        <w:t>CTRL+</w:t>
+      </w:r>
+      <w:commentRangeStart w:id="3"/>
+      <w:r>
+        <w:rPr>
+          <w:sz w:val="28"/>
+          <w:szCs w:val="28"/>
+        </w:rPr>
+        <w:t>C</w:t>
+      </w:r>
+      <w:commentRangeEnd w:id="3"/>
       <w:proofErr w:type="spellEnd"/>
+      <w:r>
+        <w:rPr>
+          <w:rStyle w:val="Rimandocommento"/>
+        </w:rPr>
+        <w:commentReference w:id="3"/>
+      </w:r>
     </w:p>
     <w:p>
       <w:pPr>
@@ -603,7 +677,7 @@
                     <pic:cNvPicPr/>
                   </pic:nvPicPr>
                   <pic:blipFill>
-                    <a:blip r:embed="rId5" cstate="print"/>
+                    <a:blip r:embed="rId7" cstate="print"/>
                     <a:stretch>
                       <a:fillRect/>
                     </a:stretch>
@@ -669,7 +743,7 @@
                     <pic:cNvPicPr/>
                   </pic:nvPicPr>
                   <pic:blipFill>
-                    <a:blip r:embed="rId6" cstate="print"/>
+                    <a:blip r:embed="rId8" cstate="print"/>
                     <a:stretch>
                       <a:fillRect/>
                     </a:stretch>
@@ -711,7 +785,22 @@
           <w:szCs w:val="28"/>
         </w:rPr>
         <w:lastRenderedPageBreak/>
-        <w:t>Il DNS risponde alle richieste dei server replica dalla porta di servizio (la porta 7000, configurabile da file), inviando la sequenza di server nel sistema.</w:t>
+        <w:t>Il DNS risponde alle richieste dei server replica dalla porta di servizio (la porta 7000, configurabile da file</w:t>
+      </w:r>
+      <w:commentRangeStart w:id="4"/>
+      <w:r>
+        <w:rPr>
+          <w:sz w:val="28"/>
+          <w:szCs w:val="28"/>
+        </w:rPr>
+        <w:t>), inviando la sequenza di server nel sistema.</w:t>
+      </w:r>
+      <w:commentRangeEnd w:id="4"/>
+      <w:r>
+        <w:rPr>
+          <w:rStyle w:val="Rimandocommento"/>
+        </w:rPr>
+        <w:commentReference w:id="4"/>
       </w:r>
     </w:p>
     <w:p>
@@ -744,7 +833,7 @@
                     <pic:cNvPicPr/>
                   </pic:nvPicPr>
                   <pic:blipFill>
-                    <a:blip r:embed="rId7" cstate="print"/>
+                    <a:blip r:embed="rId9" cstate="print"/>
                     <a:stretch>
                       <a:fillRect/>
                     </a:stretch>
@@ -777,15 +866,185 @@
           <w:sz w:val="28"/>
           <w:szCs w:val="28"/>
         </w:rPr>
-        <w:t>Dall’altra parte, i vari client, avviati lanciando l’eseguibile client, contatteranno anch’essi il DNS per ricevere un indirizzo IP di una replica cui richiedere i file di testo. Nella figura in basso è possibile vedere come ricevuto un primo indirizzo, questo punti ad un server replica spento; in tal caso il client ricontatta il DNS, che fornirà al client l’</w:t>
-      </w:r>
-      <w:r>
-        <w:rPr>
-          <w:sz w:val="28"/>
-          <w:szCs w:val="28"/>
-        </w:rPr>
-        <w:t>IP di un secondo server replica cui si connette con successo.</w:t>
-      </w:r>
+        <w:t>Dall’altra parte, i vari client, avviati lanciando l’eseguibile client, contatteranno anch’essi il DNS per ricevere un indirizzo IP di una replica cui richiedere i file di testo. Nella figura in basso è possibile vedere come</w:t>
+      </w:r>
+      <w:ins w:id="5" w:author="Alessandro" w:date="2010-09-12T18:16:00Z">
+        <w:r>
+          <w:rPr>
+            <w:sz w:val="28"/>
+            <w:szCs w:val="28"/>
+          </w:rPr>
+          <w:t>, quando il client</w:t>
+        </w:r>
+      </w:ins>
+      <w:r>
+        <w:rPr>
+          <w:sz w:val="28"/>
+          <w:szCs w:val="28"/>
+        </w:rPr>
+        <w:t xml:space="preserve"> rice</w:t>
+      </w:r>
+      <w:ins w:id="6" w:author="Alessandro" w:date="2010-09-12T18:16:00Z">
+        <w:r>
+          <w:rPr>
+            <w:sz w:val="28"/>
+            <w:szCs w:val="28"/>
+          </w:rPr>
+          <w:t>ve</w:t>
+        </w:r>
+      </w:ins>
+      <w:del w:id="7" w:author="Alessandro" w:date="2010-09-12T18:16:00Z">
+        <w:r>
+          <w:rPr>
+            <w:sz w:val="28"/>
+            <w:szCs w:val="28"/>
+          </w:rPr>
+          <w:delText>vuto</w:delText>
+        </w:r>
+      </w:del>
+      <w:r>
+        <w:rPr>
+          <w:sz w:val="28"/>
+          <w:szCs w:val="28"/>
+        </w:rPr>
+        <w:t xml:space="preserve"> un </w:t>
+      </w:r>
+      <w:del w:id="8" w:author="Alessandro" w:date="2010-09-12T18:16:00Z">
+        <w:r>
+          <w:rPr>
+            <w:sz w:val="28"/>
+            <w:szCs w:val="28"/>
+          </w:rPr>
+          <w:delText xml:space="preserve">primo </w:delText>
+        </w:r>
+      </w:del>
+      <w:r>
+        <w:rPr>
+          <w:sz w:val="28"/>
+          <w:szCs w:val="28"/>
+        </w:rPr>
+        <w:t>indirizzo,</w:t>
+      </w:r>
+      <w:ins w:id="9" w:author="Alessandro" w:date="2010-09-12T18:16:00Z">
+        <w:r>
+          <w:rPr>
+            <w:sz w:val="28"/>
+            <w:szCs w:val="28"/>
+          </w:rPr>
+          <w:t xml:space="preserve"> se</w:t>
+        </w:r>
+      </w:ins>
+      <w:r>
+        <w:rPr>
+          <w:sz w:val="28"/>
+          <w:szCs w:val="28"/>
+        </w:rPr>
+        <w:t xml:space="preserve"> questo punt</w:t>
+      </w:r>
+      <w:ins w:id="10" w:author="Alessandro" w:date="2010-09-12T18:16:00Z">
+        <w:r>
+          <w:rPr>
+            <w:sz w:val="28"/>
+            <w:szCs w:val="28"/>
+          </w:rPr>
+          <w:t>a</w:t>
+        </w:r>
+      </w:ins>
+      <w:del w:id="11" w:author="Alessandro" w:date="2010-09-12T18:16:00Z">
+        <w:r>
+          <w:rPr>
+            <w:sz w:val="28"/>
+            <w:szCs w:val="28"/>
+          </w:rPr>
+          <w:delText>i</w:delText>
+        </w:r>
+      </w:del>
+      <w:r>
+        <w:rPr>
+          <w:sz w:val="28"/>
+          <w:szCs w:val="28"/>
+        </w:rPr>
+        <w:t xml:space="preserve"> ad un server replica spento</w:t>
+      </w:r>
+      <w:del w:id="12" w:author="Alessandro" w:date="2010-09-12T18:17:00Z">
+        <w:r>
+          <w:rPr>
+            <w:sz w:val="28"/>
+            <w:szCs w:val="28"/>
+          </w:rPr>
+          <w:delText>;</w:delText>
+        </w:r>
+      </w:del>
+      <w:r>
+        <w:rPr>
+          <w:sz w:val="28"/>
+          <w:szCs w:val="28"/>
+        </w:rPr>
+        <w:t xml:space="preserve"> </w:t>
+      </w:r>
+      <w:del w:id="13" w:author="Alessandro" w:date="2010-09-12T18:17:00Z">
+        <w:r>
+          <w:rPr>
+            <w:sz w:val="28"/>
+            <w:szCs w:val="28"/>
+          </w:rPr>
+          <w:delText xml:space="preserve">in tal caso </w:delText>
+        </w:r>
+      </w:del>
+      <w:r>
+        <w:rPr>
+          <w:sz w:val="28"/>
+          <w:szCs w:val="28"/>
+        </w:rPr>
+        <w:t>il client ricontatta il DNS, che fornirà al client l’</w:t>
+      </w:r>
+      <w:r>
+        <w:rPr>
+          <w:sz w:val="28"/>
+          <w:szCs w:val="28"/>
+        </w:rPr>
+        <w:t xml:space="preserve">IP di un secondo server replica </w:t>
+      </w:r>
+      <w:del w:id="14" w:author="Alessandro" w:date="2010-09-12T18:17:00Z">
+        <w:r>
+          <w:rPr>
+            <w:sz w:val="28"/>
+            <w:szCs w:val="28"/>
+          </w:rPr>
+          <w:delText>cui si connette con successo.</w:delText>
+        </w:r>
+      </w:del>
+      <w:ins w:id="15" w:author="Alessandro" w:date="2010-09-12T18:17:00Z">
+        <w:r>
+          <w:rPr>
+            <w:sz w:val="28"/>
+            <w:szCs w:val="28"/>
+          </w:rPr>
+          <w:t xml:space="preserve">su cui potrà provare ad effettuare una nuova richiesta di </w:t>
+        </w:r>
+        <w:commentRangeStart w:id="16"/>
+        <w:r>
+          <w:rPr>
+            <w:sz w:val="28"/>
+            <w:szCs w:val="28"/>
+          </w:rPr>
+          <w:t>connessione</w:t>
+        </w:r>
+        <w:commentRangeEnd w:id="16"/>
+        <w:r>
+          <w:rPr>
+            <w:rStyle w:val="Rimandocommento"/>
+          </w:rPr>
+          <w:commentReference w:id="16"/>
+        </w:r>
+        <w:r>
+          <w:rPr>
+            <w:sz w:val="28"/>
+            <w:szCs w:val="28"/>
+          </w:rPr>
+          <w:t>.</w:t>
+        </w:r>
+      </w:ins>
     </w:p>
     <w:p>
       <w:pPr>
@@ -817,7 +1076,7 @@
                     <pic:cNvPicPr/>
                   </pic:nvPicPr>
                   <pic:blipFill>
-                    <a:blip r:embed="rId8" cstate="print"/>
+                    <a:blip r:embed="rId10" cstate="print"/>
                     <a:stretch>
                       <a:fillRect/>
                     </a:stretch>
@@ -858,6 +1117,7 @@
           <w:sz w:val="28"/>
           <w:szCs w:val="28"/>
         </w:rPr>
+        <w:lastRenderedPageBreak/>
         <w:t>Il comportamento senza errori del DNS alle richieste “normali” dei client è evidenziato in blu. Vengono creati dei processi figli che si occupano di inoltrare un indirizzo per ciascuna richiesta, il tutto secondo un algoritmo ad anello circolare.</w:t>
       </w:r>
     </w:p>
@@ -875,7 +1135,6 @@
           <w:szCs w:val="28"/>
           <w:lang w:eastAsia="it-IT"/>
         </w:rPr>
-        <w:lastRenderedPageBreak/>
         <w:drawing>
           <wp:inline distT="0" distB="0" distL="0" distR="0">
             <wp:extent cx="5063313" cy="3825066"/>
@@ -892,7 +1151,7 @@
                     <pic:cNvPicPr/>
                   </pic:nvPicPr>
                   <pic:blipFill>
-                    <a:blip r:embed="rId9" cstate="print"/>
+                    <a:blip r:embed="rId11" cstate="print"/>
                     <a:stretch>
                       <a:fillRect/>
                     </a:stretch>
@@ -925,7 +1184,38 @@
           <w:sz w:val="28"/>
           <w:szCs w:val="28"/>
         </w:rPr>
-        <w:t>Se il client viene avviato ma trova il DNS è fuori servizio (nella finestra in background, a sinistra, è stato arrestato da terminale di proposito), si arresterà  e sarà necessario lanciarlo nuovamente.</w:t>
+        <w:t xml:space="preserve">Se il client viene avviato ma trova il DNS </w:t>
+      </w:r>
+      <w:del w:id="17" w:author="Alessandro" w:date="2010-09-12T18:18:00Z">
+        <w:r>
+          <w:rPr>
+            <w:sz w:val="28"/>
+            <w:szCs w:val="28"/>
+          </w:rPr>
+          <w:delText xml:space="preserve">è </w:delText>
+        </w:r>
+      </w:del>
+      <w:r>
+        <w:rPr>
+          <w:sz w:val="28"/>
+          <w:szCs w:val="28"/>
+        </w:rPr>
+        <w:t xml:space="preserve">fuori servizio (nella finestra in background, a sinistra, è stato arrestato da terminale di proposito), </w:t>
+      </w:r>
+      <w:commentRangeStart w:id="18"/>
+      <w:r>
+        <w:rPr>
+          <w:sz w:val="28"/>
+          <w:szCs w:val="28"/>
+        </w:rPr>
+        <w:t>si arresterà  e sarà necessario lanciarlo nuovamente.</w:t>
+      </w:r>
+      <w:commentRangeEnd w:id="18"/>
+      <w:r>
+        <w:rPr>
+          <w:rStyle w:val="Rimandocommento"/>
+        </w:rPr>
+        <w:commentReference w:id="18"/>
       </w:r>
     </w:p>
     <w:p>
@@ -966,7 +1256,7 @@
                     <pic:cNvPicPr/>
                   </pic:nvPicPr>
                   <pic:blipFill>
-                    <a:blip r:embed="rId10" cstate="print"/>
+                    <a:blip r:embed="rId12" cstate="print"/>
                     <a:stretch>
                       <a:fillRect/>
                     </a:stretch>
@@ -1007,8 +1297,67 @@
           <w:sz w:val="28"/>
           <w:szCs w:val="28"/>
         </w:rPr>
-        <w:lastRenderedPageBreak/>
-        <w:t>Se anziché essere spento il DNS, sono inattivi tutti i server replica, il client contatterà il DNS un numero di volte pari a quanti sono i server nella rete. Non trovando alcun server, esso si arresterà ed anche in questo caso, come nel DNS inattivo, sarà necessario lanciarlo nuovamente.</w:t>
+        <w:t xml:space="preserve">Se </w:t>
+      </w:r>
+      <w:del w:id="19" w:author="Alessandro" w:date="2010-09-12T18:19:00Z">
+        <w:r>
+          <w:rPr>
+            <w:sz w:val="28"/>
+            <w:szCs w:val="28"/>
+          </w:rPr>
+          <w:delText xml:space="preserve">anziché essere spento il DNS, </w:delText>
+        </w:r>
+      </w:del>
+      <w:r>
+        <w:rPr>
+          <w:sz w:val="28"/>
+          <w:szCs w:val="28"/>
+        </w:rPr>
+        <w:t xml:space="preserve">sono inattivi tutti i server replica, il client contatterà il DNS un numero di </w:t>
+      </w:r>
+      <w:commentRangeStart w:id="20"/>
+      <w:r>
+        <w:rPr>
+          <w:sz w:val="28"/>
+          <w:szCs w:val="28"/>
+        </w:rPr>
+        <w:t>volte pari a quanti sono i server nella rete</w:t>
+      </w:r>
+      <w:commentRangeEnd w:id="20"/>
+      <w:r>
+        <w:rPr>
+          <w:rStyle w:val="Rimandocommento"/>
+        </w:rPr>
+        <w:commentReference w:id="20"/>
+      </w:r>
+      <w:r>
+        <w:rPr>
+          <w:sz w:val="28"/>
+          <w:szCs w:val="28"/>
+        </w:rPr>
+        <w:t xml:space="preserve">. Non trovando alcun server, esso si arresterà ed anche in questo caso, come nel DNS inattivo, </w:t>
+      </w:r>
+      <w:commentRangeStart w:id="21"/>
+      <w:r>
+        <w:rPr>
+          <w:sz w:val="28"/>
+          <w:szCs w:val="28"/>
+        </w:rPr>
+        <w:t>sarà necessario lanciarlo nuovamente</w:t>
+      </w:r>
+      <w:commentRangeEnd w:id="21"/>
+      <w:r>
+        <w:rPr>
+          <w:rStyle w:val="Rimandocommento"/>
+        </w:rPr>
+        <w:commentReference w:id="21"/>
+      </w:r>
+      <w:r>
+        <w:rPr>
+          <w:sz w:val="28"/>
+          <w:szCs w:val="28"/>
+        </w:rPr>
+        <w:t>.</w:t>
       </w:r>
     </w:p>
     <w:p>
@@ -1041,7 +1390,7 @@
                     <pic:cNvPicPr/>
                   </pic:nvPicPr>
                   <pic:blipFill>
-                    <a:blip r:embed="rId11" cstate="print"/>
+                    <a:blip r:embed="rId13" cstate="print"/>
                     <a:stretch>
                       <a:fillRect/>
                     </a:stretch>
@@ -1069,12 +1418,20 @@
           <w:szCs w:val="28"/>
         </w:rPr>
       </w:pPr>
+      <w:commentRangeStart w:id="22"/>
       <w:r>
         <w:rPr>
           <w:sz w:val="28"/>
           <w:szCs w:val="28"/>
         </w:rPr>
         <w:t>Il funzionamento del DNS in questo caso è continuo. Esso continuerà a servire i client indipendentemente dal fatto che i server registrati nel sistema siano attivi o meno.</w:t>
+      </w:r>
+      <w:commentRangeEnd w:id="22"/>
+      <w:r>
+        <w:rPr>
+          <w:rStyle w:val="Rimandocommento"/>
+        </w:rPr>
+        <w:commentReference w:id="22"/>
       </w:r>
     </w:p>
     <w:p>
@@ -1108,7 +1465,7 @@
                     <pic:cNvPicPr/>
                   </pic:nvPicPr>
                   <pic:blipFill>
-                    <a:blip r:embed="rId12" cstate="print"/>
+                    <a:blip r:embed="rId14" cstate="print"/>
                     <a:stretch>
                       <a:fillRect/>
                     </a:stretch>
@@ -1145,6 +1502,291 @@
     </w:sectPr>
   </w:body>
 </w:document>
+</file>
+
+<file path=word/comments.xml><?xml version="1.0" encoding="utf-8"?>
+<w:comments xmlns:ve="http://schemas.openxmlformats.org/markup-compatibility/2006" xmlns:o="urn:schemas-microsoft-com:office:office" xmlns:r="http://schemas.openxmlformats.org/officeDocument/2006/relationships" xmlns:m="http://schemas.openxmlformats.org/officeDocument/2006/math" xmlns:v="urn:schemas-microsoft-com:vml" xmlns:wp="http://schemas.openxmlformats.org/drawingml/2006/wordprocessingDrawing" xmlns:w10="urn:schemas-microsoft-com:office:word" xmlns:w="http://schemas.openxmlformats.org/wordprocessingml/2006/main" xmlns:wne="http://schemas.microsoft.com/office/word/2006/wordml">
+  <w:comment w:id="0" w:author="Alessandro" w:date="2010-09-12T18:23:00Z" w:initials="A">
+    <w:p>
+      <w:pPr>
+        <w:pStyle w:val="Testocommento"/>
+      </w:pPr>
+      <w:r>
+        <w:rPr>
+          <w:rStyle w:val="Rimandocommento"/>
+        </w:rPr>
+        <w:annotationRef/>
+      </w:r>
+      <w:r>
+        <w:t xml:space="preserve">Io qua ci aggiungerei </w:t>
+      </w:r>
+      <w:proofErr w:type="spellStart"/>
+      <w:r>
+        <w:t>chiacchere</w:t>
+      </w:r>
+      <w:proofErr w:type="spellEnd"/>
+      <w:r>
+        <w:t xml:space="preserve"> sul fatto che è un pericoloso collo di bottiglia, e che nel progetto iniziale tale server avrebbe dovuto essere anch’esso replicato ma non è stato potuto realizzato per problemi di tempo/organizzativi o </w:t>
+      </w:r>
+      <w:proofErr w:type="spellStart"/>
+      <w:r>
+        <w:t>supercazzola</w:t>
+      </w:r>
+      <w:proofErr w:type="spellEnd"/>
+      <w:r>
+        <w:t xml:space="preserve"> che vuoi tu :D</w:t>
+      </w:r>
+    </w:p>
+  </w:comment>
+  <w:comment w:id="1" w:author="Alessandro" w:date="2010-09-12T18:23:00Z" w:initials="A">
+    <w:p>
+      <w:pPr>
+        <w:pStyle w:val="Testocommento"/>
+      </w:pPr>
+      <w:r>
+        <w:rPr>
+          <w:rStyle w:val="Rimandocommento"/>
+        </w:rPr>
+        <w:annotationRef/>
+      </w:r>
+      <w:r>
+        <w:t xml:space="preserve">Se chiama flusso di funzionamento? :D </w:t>
+      </w:r>
+      <w:proofErr w:type="spellStart"/>
+      <w:r>
+        <w:t>Anvedi</w:t>
+      </w:r>
+      <w:proofErr w:type="spellEnd"/>
+      <w:r>
+        <w:t>! :D</w:t>
+      </w:r>
+    </w:p>
+  </w:comment>
+  <w:comment w:id="2" w:author="Alessandro" w:date="2010-09-12T18:23:00Z" w:initials="A">
+    <w:p>
+      <w:pPr>
+        <w:pStyle w:val="Testocommento"/>
+      </w:pPr>
+      <w:r>
+        <w:rPr>
+          <w:rStyle w:val="Rimandocommento"/>
+        </w:rPr>
+        <w:annotationRef/>
+      </w:r>
+      <w:r>
+        <w:t xml:space="preserve">Uhm.. sta cosa vale solo per la connessione tra i server. Se non sbaglio, il DNS usa solo la porta di servizio. Inizialmente </w:t>
+      </w:r>
+      <w:proofErr w:type="spellStart"/>
+      <w:r>
+        <w:t>mesà</w:t>
+      </w:r>
+      <w:proofErr w:type="spellEnd"/>
+      <w:r>
+        <w:t xml:space="preserve"> che doveva essere così però.</w:t>
+      </w:r>
+    </w:p>
+  </w:comment>
+  <w:comment w:id="3" w:author="Alessandro" w:date="2010-09-12T18:23:00Z" w:initials="A">
+    <w:p>
+      <w:pPr>
+        <w:pStyle w:val="Testocommento"/>
+      </w:pPr>
+      <w:r>
+        <w:rPr>
+          <w:rStyle w:val="Rimandocommento"/>
+        </w:rPr>
+        <w:annotationRef/>
+      </w:r>
+      <w:r>
+        <w:t xml:space="preserve">Prima della chiusura esso provvederà ad </w:t>
+      </w:r>
+      <w:proofErr w:type="spellStart"/>
+      <w:r>
+        <w:t>ucciedere</w:t>
+      </w:r>
+      <w:proofErr w:type="spellEnd"/>
+      <w:r>
+        <w:t xml:space="preserve"> tutti i figli da lui creati. O non lo vuoi scrivere?</w:t>
+      </w:r>
+    </w:p>
+  </w:comment>
+  <w:comment w:id="4" w:author="Alessandro" w:date="2010-09-12T18:23:00Z" w:initials="A">
+    <w:p>
+      <w:pPr>
+        <w:pStyle w:val="Testocommento"/>
+      </w:pPr>
+      <w:r>
+        <w:rPr>
+          <w:rStyle w:val="Rimandocommento"/>
+        </w:rPr>
+        <w:annotationRef/>
+      </w:r>
+      <w:r>
+        <w:t xml:space="preserve">Che </w:t>
+      </w:r>
+      <w:proofErr w:type="spellStart"/>
+      <w:r>
+        <w:t>vor</w:t>
+      </w:r>
+      <w:proofErr w:type="spellEnd"/>
+      <w:r>
+        <w:t xml:space="preserve"> dì? Forse ti sei confusa. IL DNS risponde sì alle richieste, ma come tu stessa scrivi da qualche parte, invia solo un IP secondo Round </w:t>
+      </w:r>
+      <w:proofErr w:type="spellStart"/>
+      <w:r>
+        <w:t>robin</w:t>
+      </w:r>
+      <w:proofErr w:type="spellEnd"/>
+      <w:r>
+        <w:t xml:space="preserve"> e non tutti gli IP. Forse tu ti riferisci al fatto che, se un server contatta il DNS, esso fornirà al server TUTTI gli indirizzi degli altri </w:t>
+      </w:r>
+      <w:proofErr w:type="spellStart"/>
+      <w:r>
+        <w:t>serevr</w:t>
+      </w:r>
+      <w:proofErr w:type="spellEnd"/>
+      <w:r>
+        <w:t xml:space="preserve"> escluso quello del server che lo contatta. Questa cosa però avviene nello </w:t>
+      </w:r>
+      <w:proofErr w:type="spellStart"/>
+      <w:r>
+        <w:t>screenshot</w:t>
+      </w:r>
+      <w:proofErr w:type="spellEnd"/>
+      <w:r>
+        <w:t xml:space="preserve"> che hai fatto.</w:t>
+      </w:r>
+    </w:p>
+  </w:comment>
+  <w:comment w:id="16" w:author="Alessandro" w:date="2010-09-12T18:23:00Z" w:initials="A">
+    <w:p>
+      <w:pPr>
+        <w:pStyle w:val="Testocommento"/>
+      </w:pPr>
+      <w:r>
+        <w:rPr>
+          <w:rStyle w:val="Rimandocommento"/>
+        </w:rPr>
+        <w:annotationRef/>
+      </w:r>
+      <w:r>
+        <w:t>Lo sceglie a caso. Non è sicuro che ci si può connettere</w:t>
+      </w:r>
+    </w:p>
+  </w:comment>
+  <w:comment w:id="18" w:author="Alessandro" w:date="2010-09-12T18:23:00Z" w:initials="A">
+    <w:p>
+      <w:pPr>
+        <w:pStyle w:val="Testocommento"/>
+      </w:pPr>
+      <w:r>
+        <w:rPr>
+          <w:rStyle w:val="Rimandocommento"/>
+        </w:rPr>
+        <w:annotationRef/>
+      </w:r>
+      <w:r>
+        <w:t xml:space="preserve">Chi? Il client bisogna rilanciarlo? O il DNS? Nel primo caso, ci si può provare </w:t>
+      </w:r>
+      <w:proofErr w:type="spellStart"/>
+      <w:r>
+        <w:t>così…</w:t>
+      </w:r>
+      <w:proofErr w:type="spellEnd"/>
+      <w:r>
+        <w:t xml:space="preserve"> per vedere se il DNS risponde, magari se s’è risvegliato. Nel secondo caso, non c’è nessuno tipo di allarme che avvisa qualcuno che il DNS è morto :D </w:t>
+      </w:r>
+      <w:proofErr w:type="spellStart"/>
+      <w:r>
+        <w:t>Nsomma</w:t>
+      </w:r>
+      <w:proofErr w:type="spellEnd"/>
+      <w:r>
+        <w:t>. Io sta frase la toglierei.</w:t>
+      </w:r>
+    </w:p>
+  </w:comment>
+  <w:comment w:id="20" w:author="Alessandro" w:date="2010-09-12T18:23:00Z" w:initials="A">
+    <w:p>
+      <w:pPr>
+        <w:pStyle w:val="Testocommento"/>
+      </w:pPr>
+      <w:r>
+        <w:rPr>
+          <w:rStyle w:val="Rimandocommento"/>
+        </w:rPr>
+        <w:annotationRef/>
+      </w:r>
+      <w:r>
+        <w:t>Me l’ero proprio scordata sta funzionalità :D Grandi! :D</w:t>
+      </w:r>
+    </w:p>
+  </w:comment>
+  <w:comment w:id="21" w:author="Alessandro" w:date="2010-09-12T18:23:00Z" w:initials="A">
+    <w:p>
+      <w:pPr>
+        <w:pStyle w:val="Testocommento"/>
+      </w:pPr>
+      <w:r>
+        <w:rPr>
+          <w:rStyle w:val="Rimandocommento"/>
+        </w:rPr>
+        <w:annotationRef/>
+      </w:r>
+      <w:r>
+        <w:t xml:space="preserve">Sempre il client? Uhm.. non lo scrive. E’ inutile rilanciarlo. Se erano spenti un secondo prima lo saranno anche ora. Lei </w:t>
+      </w:r>
+      <w:proofErr w:type="spellStart"/>
+      <w:r>
+        <w:t>potrbbe</w:t>
+      </w:r>
+      <w:proofErr w:type="spellEnd"/>
+      <w:r>
+        <w:t xml:space="preserve"> rompe il cazzo che potevamo implementare un meccanismo automatico per fare sta cosa. Se alla discussione rompe le scatole gli possiamo dire che l’utente può provare a riavviare il client per vedere se qualche server s’è risvegliato. Che poi è quello che facciamo tutti con il browser e f5 </w:t>
+      </w:r>
+      <w:r>
+        <w:sym w:font="Wingdings" w:char="F04A"/>
+      </w:r>
+    </w:p>
+  </w:comment>
+  <w:comment w:id="22" w:author="Alessandro" w:date="2010-09-12T18:23:00Z" w:initials="A">
+    <w:p>
+      <w:pPr>
+        <w:pStyle w:val="Testocommento"/>
+      </w:pPr>
+      <w:r>
+        <w:rPr>
+          <w:rStyle w:val="Rimandocommento"/>
+        </w:rPr>
+        <w:annotationRef/>
+      </w:r>
+      <w:proofErr w:type="spellStart"/>
+      <w:r>
+        <w:t>Mesà</w:t>
+      </w:r>
+      <w:proofErr w:type="spellEnd"/>
+      <w:r>
+        <w:t xml:space="preserve"> che cozza contro </w:t>
+      </w:r>
+      <w:proofErr w:type="spellStart"/>
+      <w:r>
+        <w:t>na</w:t>
+      </w:r>
+      <w:proofErr w:type="spellEnd"/>
+      <w:r>
+        <w:t xml:space="preserve"> cazzata che ho scritto io. Io </w:t>
+      </w:r>
+      <w:proofErr w:type="spellStart"/>
+      <w:r>
+        <w:t>mesà</w:t>
+      </w:r>
+      <w:proofErr w:type="spellEnd"/>
+      <w:r>
+        <w:t xml:space="preserve"> che ho detto che il DNS sa quali sono i server attivi. Devo controllare!</w:t>
+      </w:r>
+    </w:p>
+  </w:comment>
+</w:comments>
 </file>
 
 <file path=word/numbering.xml><?xml version="1.0" encoding="utf-8"?>
@@ -1713,6 +2355,72 @@
       <w:rFonts w:ascii="Tahoma" w:hAnsi="Tahoma" w:cs="Tahoma"/>
       <w:sz w:val="16"/>
       <w:szCs w:val="16"/>
+    </w:rPr>
+  </w:style>
+  <w:style w:type="character" w:styleId="Rimandocommento">
+    <w:name w:val="annotation reference"/>
+    <w:basedOn w:val="Carpredefinitoparagrafo"/>
+    <w:uiPriority w:val="99"/>
+    <w:semiHidden/>
+    <w:unhideWhenUsed/>
+    <w:rsid w:val="00634449"/>
+    <w:rPr>
+      <w:sz w:val="16"/>
+      <w:szCs w:val="16"/>
+    </w:rPr>
+  </w:style>
+  <w:style w:type="paragraph" w:styleId="Testocommento">
+    <w:name w:val="annotation text"/>
+    <w:basedOn w:val="Normale"/>
+    <w:link w:val="TestocommentoCarattere"/>
+    <w:uiPriority w:val="99"/>
+    <w:semiHidden/>
+    <w:unhideWhenUsed/>
+    <w:rsid w:val="00634449"/>
+    <w:pPr>
+      <w:spacing w:line="240" w:lineRule="auto"/>
+    </w:pPr>
+    <w:rPr>
+      <w:sz w:val="20"/>
+      <w:szCs w:val="20"/>
+    </w:rPr>
+  </w:style>
+  <w:style w:type="character" w:customStyle="1" w:styleId="TestocommentoCarattere">
+    <w:name w:val="Testo commento Carattere"/>
+    <w:basedOn w:val="Carpredefinitoparagrafo"/>
+    <w:link w:val="Testocommento"/>
+    <w:uiPriority w:val="99"/>
+    <w:semiHidden/>
+    <w:rsid w:val="00634449"/>
+    <w:rPr>
+      <w:sz w:val="20"/>
+      <w:szCs w:val="20"/>
+    </w:rPr>
+  </w:style>
+  <w:style w:type="paragraph" w:styleId="Soggettocommento">
+    <w:name w:val="annotation subject"/>
+    <w:basedOn w:val="Testocommento"/>
+    <w:next w:val="Testocommento"/>
+    <w:link w:val="SoggettocommentoCarattere"/>
+    <w:uiPriority w:val="99"/>
+    <w:semiHidden/>
+    <w:unhideWhenUsed/>
+    <w:rsid w:val="00634449"/>
+    <w:rPr>
+      <w:b/>
+      <w:bCs/>
+    </w:rPr>
+  </w:style>
+  <w:style w:type="character" w:customStyle="1" w:styleId="SoggettocommentoCarattere">
+    <w:name w:val="Soggetto commento Carattere"/>
+    <w:basedOn w:val="TestocommentoCarattere"/>
+    <w:link w:val="Soggettocommento"/>
+    <w:uiPriority w:val="99"/>
+    <w:semiHidden/>
+    <w:rsid w:val="00634449"/>
+    <w:rPr>
+      <w:b/>
+      <w:bCs/>
     </w:rPr>
   </w:style>
 </w:styles>
@@ -1999,4 +2707,16 @@
   <a:objectDefaults/>
   <a:extraClrSchemeLst/>
 </a:theme>
+</file>
+
+<file path=customXml/item1.xml><?xml version="1.0" encoding="utf-8"?>
+<b:Sources xmlns:b="http://schemas.openxmlformats.org/officeDocument/2006/bibliography" xmlns="http://schemas.openxmlformats.org/officeDocument/2006/bibliography" SelectedStyle="\APA.XSL" StyleName="APA"/>
+</file>
+
+<file path=customXml/itemProps1.xml><?xml version="1.0" encoding="utf-8"?>
+<ds:datastoreItem xmlns:ds="http://schemas.openxmlformats.org/officeDocument/2006/customXml" ds:itemID="{A65F9F6E-B54E-4B93-97A1-A4409BBAB556}">
+  <ds:schemaRefs>
+    <ds:schemaRef ds:uri="http://schemas.openxmlformats.org/officeDocument/2006/bibliography"/>
+  </ds:schemaRefs>
+</ds:datastoreItem>
 </file>
</xml_diff>